<commit_message>
modify git use content
</commit_message>
<xml_diff>
--- a/git使用方法.docx
+++ b/git使用方法.docx
@@ -2330,7 +2330,13 @@
         <w:rPr>
           <w:rFonts w:hint="eastAsia"/>
         </w:rPr>
-        <w:t>。</w:t>
+        <w:t>,</w:t>
+      </w:r>
+      <w:r>
+        <w:rPr>
+          <w:rFonts w:hint="eastAsia"/>
+        </w:rPr>
+        <w:t>更新代码。</w:t>
       </w:r>
     </w:p>
     <w:p>
@@ -2369,10 +2375,11 @@
         </w:rPr>
       </w:pPr>
     </w:p>
-    <w:p>
-      <w:pPr>
-        <w:rPr>
-          <w:rFonts w:hint="eastAsia"/>
+    <w:p/>
+    <w:p/>
+    <w:p>
+      <w:pPr>
+        <w:rPr>
           <w:b/>
         </w:rPr>
       </w:pPr>

</xml_diff>